<commit_message>
create slide for print
</commit_message>
<xml_diff>
--- a/abstract/Documents/abstract_urita_m.docx
+++ b/abstract/Documents/abstract_urita_m.docx
@@ -2,8 +2,6 @@
 <file path=word/document.xml><?xml version="1.0" encoding="utf-8"?>
 <w:document xmlns:wpc="http://schemas.microsoft.com/office/word/2010/wordprocessingCanvas" xmlns:cx="http://schemas.microsoft.com/office/drawing/2014/chartex" xmlns:mc="http://schemas.openxmlformats.org/markup-compatibility/2006" xmlns:o="urn:schemas-microsoft-com:office:office" xmlns:r="http://schemas.openxmlformats.org/officeDocument/2006/relationships" xmlns:m="http://schemas.openxmlformats.org/officeDocument/2006/math" xmlns:v="urn:schemas-microsoft-com:vml" xmlns:wp14="http://schemas.microsoft.com/office/word/2010/wordprocessingDrawing" xmlns:wp="http://schemas.openxmlformats.org/drawingml/2006/wordprocessingDrawing" xmlns:w10="urn:schemas-microsoft-com:office:word" xmlns:w="http://schemas.openxmlformats.org/wordprocessingml/2006/main" xmlns:w14="http://schemas.microsoft.com/office/word/2010/wordml" xmlns:w15="http://schemas.microsoft.com/office/word/2012/wordml" xmlns:w16se="http://schemas.microsoft.com/office/word/2015/wordml/symex" xmlns:wpg="http://schemas.microsoft.com/office/word/2010/wordprocessingGroup" xmlns:wpi="http://schemas.microsoft.com/office/word/2010/wordprocessingInk" xmlns:wne="http://schemas.microsoft.com/office/word/2006/wordml" xmlns:wps="http://schemas.microsoft.com/office/word/2010/wordprocessingShape" mc:Ignorable="w14 w15 w16se wp14">
   <w:body>
-    <w:bookmarkStart w:id="0" w:name="_GoBack"/>
-    <w:bookmarkEnd w:id="0"/>
     <w:p>
       <w:pPr>
         <w:pStyle w:val="ac"/>
@@ -4860,6 +4858,16 @@
       </w:rPr>
       <w:t>–</w:t>
     </w:r>
+    <w:r>
+      <w:rPr>
+        <w:rFonts w:asciiTheme="minorEastAsia" w:eastAsiaTheme="minorEastAsia" w:hAnsiTheme="minorEastAsia" w:hint="eastAsia"/>
+        <w:sz w:val="20"/>
+        <w:szCs w:val="20"/>
+      </w:rPr>
+      <w:t xml:space="preserve"> </w:t>
+    </w:r>
+    <w:bookmarkStart w:id="0" w:name="_GoBack"/>
+    <w:bookmarkEnd w:id="0"/>
     <w:r>
       <w:rPr>
         <w:rFonts w:ascii="Times New Roman" w:eastAsia="Times New Roman" w:hAnsi="Times New Roman"/>
@@ -9394,7 +9402,7 @@
 </file>
 
 <file path=customXml/itemProps1.xml><?xml version="1.0" encoding="utf-8"?>
-<ds:datastoreItem xmlns:ds="http://schemas.openxmlformats.org/officeDocument/2006/customXml" ds:itemID="{38D0968D-84F9-46DE-8617-0D645314758B}">
+<ds:datastoreItem xmlns:ds="http://schemas.openxmlformats.org/officeDocument/2006/customXml" ds:itemID="{1EAF9619-10BF-4FB4-BE3F-0BB9BB1E8713}">
   <ds:schemaRefs>
     <ds:schemaRef ds:uri="http://schemas.openxmlformats.org/officeDocument/2006/bibliography"/>
   </ds:schemaRefs>

</xml_diff>